<commit_message>
added TPO lab 6
</commit_message>
<xml_diff>
--- a/grafik.docx
+++ b/grafik.docx
@@ -699,7 +699,7 @@
               <w:bottom w:val="single" w:sz="4" w:space="0" w:color="auto"/>
               <w:right w:val="single" w:sz="4" w:space="0" w:color="auto"/>
             </w:tcBorders>
-            <w:shd w:val="clear" w:color="auto" w:fill="FF0000"/>
+            <w:shd w:val="clear" w:color="auto" w:fill="BDD6EE" w:themeFill="accent5" w:themeFillTint="66"/>
             <w:noWrap/>
             <w:vAlign w:val="center"/>
             <w:hideMark/>
@@ -937,8 +937,6 @@
                 <w:lang w:eastAsia="ru-RU"/>
               </w:rPr>
             </w:pPr>
-            <w:bookmarkStart w:id="0" w:name="_GoBack"/>
-            <w:bookmarkEnd w:id="0"/>
           </w:p>
         </w:tc>
         <w:tc>
@@ -1600,7 +1598,7 @@
               <w:bottom w:val="single" w:sz="4" w:space="0" w:color="auto"/>
               <w:right w:val="single" w:sz="4" w:space="0" w:color="auto"/>
             </w:tcBorders>
-            <w:shd w:val="clear" w:color="auto" w:fill="FF0000"/>
+            <w:shd w:val="clear" w:color="auto" w:fill="BDD6EE" w:themeFill="accent5" w:themeFillTint="66"/>
             <w:noWrap/>
             <w:vAlign w:val="center"/>
             <w:hideMark/>
@@ -1925,35 +1923,45 @@
               <w:bottom w:val="single" w:sz="4" w:space="0" w:color="auto"/>
               <w:right w:val="single" w:sz="4" w:space="0" w:color="auto"/>
             </w:tcBorders>
-            <w:shd w:val="clear" w:color="auto" w:fill="FF0000"/>
-            <w:noWrap/>
-            <w:vAlign w:val="center"/>
-            <w:hideMark/>
-          </w:tcPr>
-          <w:p>
-            <w:pPr>
-              <w:spacing w:after="0" w:line="240" w:lineRule="auto"/>
-              <w:jc w:val="center"/>
-              <w:rPr>
-                <w:rFonts w:ascii="Calibri" w:eastAsia="Times New Roman" w:hAnsi="Calibri" w:cs="Calibri"/>
-                <w:b/>
-                <w:color w:val="000000"/>
-                <w:sz w:val="32"/>
-                <w:lang w:eastAsia="ru-RU"/>
-              </w:rPr>
-            </w:pPr>
-          </w:p>
-        </w:tc>
-        <w:tc>
-          <w:tcPr>
-            <w:tcW w:w="1643" w:type="dxa"/>
-            <w:tcBorders>
-              <w:top w:val="nil"/>
-              <w:left w:val="nil"/>
-              <w:bottom w:val="single" w:sz="4" w:space="0" w:color="auto"/>
-              <w:right w:val="single" w:sz="4" w:space="0" w:color="auto"/>
-            </w:tcBorders>
-            <w:shd w:val="clear" w:color="auto" w:fill="FF0000"/>
+            <w:shd w:val="clear" w:color="auto" w:fill="70AD47" w:themeFill="accent6"/>
+            <w:noWrap/>
+            <w:vAlign w:val="center"/>
+            <w:hideMark/>
+          </w:tcPr>
+          <w:p>
+            <w:pPr>
+              <w:spacing w:after="0" w:line="240" w:lineRule="auto"/>
+              <w:jc w:val="center"/>
+              <w:rPr>
+                <w:rFonts w:ascii="Calibri" w:eastAsia="Times New Roman" w:hAnsi="Calibri" w:cs="Calibri"/>
+                <w:b/>
+                <w:color w:val="000000"/>
+                <w:sz w:val="32"/>
+                <w:lang w:val="en-US" w:eastAsia="ru-RU"/>
+              </w:rPr>
+            </w:pPr>
+            <w:r>
+              <w:rPr>
+                <w:rFonts w:ascii="Calibri" w:eastAsia="Times New Roman" w:hAnsi="Calibri" w:cs="Calibri"/>
+                <w:b/>
+                <w:color w:val="000000"/>
+                <w:sz w:val="32"/>
+                <w:lang w:val="en-US" w:eastAsia="ru-RU"/>
+              </w:rPr>
+              <w:t>V</w:t>
+            </w:r>
+          </w:p>
+        </w:tc>
+        <w:tc>
+          <w:tcPr>
+            <w:tcW w:w="1643" w:type="dxa"/>
+            <w:tcBorders>
+              <w:top w:val="nil"/>
+              <w:left w:val="nil"/>
+              <w:bottom w:val="single" w:sz="4" w:space="0" w:color="auto"/>
+              <w:right w:val="single" w:sz="4" w:space="0" w:color="auto"/>
+            </w:tcBorders>
+            <w:shd w:val="clear" w:color="auto" w:fill="BDD6EE" w:themeFill="accent5" w:themeFillTint="66"/>
             <w:noWrap/>
             <w:vAlign w:val="center"/>
             <w:hideMark/>
@@ -2212,34 +2220,6 @@
               <w:bottom w:val="single" w:sz="4" w:space="0" w:color="auto"/>
               <w:right w:val="single" w:sz="4" w:space="0" w:color="auto"/>
             </w:tcBorders>
-            <w:shd w:val="clear" w:color="auto" w:fill="FF0000"/>
-            <w:noWrap/>
-            <w:vAlign w:val="center"/>
-            <w:hideMark/>
-          </w:tcPr>
-          <w:p>
-            <w:pPr>
-              <w:spacing w:after="0" w:line="240" w:lineRule="auto"/>
-              <w:jc w:val="center"/>
-              <w:rPr>
-                <w:rFonts w:ascii="Calibri" w:eastAsia="Times New Roman" w:hAnsi="Calibri" w:cs="Calibri"/>
-                <w:b/>
-                <w:color w:val="000000"/>
-                <w:sz w:val="32"/>
-                <w:lang w:eastAsia="ru-RU"/>
-              </w:rPr>
-            </w:pPr>
-          </w:p>
-        </w:tc>
-        <w:tc>
-          <w:tcPr>
-            <w:tcW w:w="1643" w:type="dxa"/>
-            <w:tcBorders>
-              <w:top w:val="nil"/>
-              <w:left w:val="nil"/>
-              <w:bottom w:val="single" w:sz="4" w:space="0" w:color="auto"/>
-              <w:right w:val="single" w:sz="4" w:space="0" w:color="auto"/>
-            </w:tcBorders>
             <w:shd w:val="clear" w:color="auto" w:fill="70AD47" w:themeFill="accent6"/>
             <w:noWrap/>
             <w:vAlign w:val="center"/>
@@ -2278,7 +2258,45 @@
               <w:bottom w:val="single" w:sz="4" w:space="0" w:color="auto"/>
               <w:right w:val="single" w:sz="4" w:space="0" w:color="auto"/>
             </w:tcBorders>
-            <w:shd w:val="clear" w:color="auto" w:fill="FF0000"/>
+            <w:shd w:val="clear" w:color="auto" w:fill="70AD47" w:themeFill="accent6"/>
+            <w:noWrap/>
+            <w:vAlign w:val="center"/>
+            <w:hideMark/>
+          </w:tcPr>
+          <w:p>
+            <w:pPr>
+              <w:spacing w:after="0" w:line="240" w:lineRule="auto"/>
+              <w:jc w:val="center"/>
+              <w:rPr>
+                <w:rFonts w:ascii="Calibri" w:eastAsia="Times New Roman" w:hAnsi="Calibri" w:cs="Calibri"/>
+                <w:b/>
+                <w:color w:val="000000"/>
+                <w:sz w:val="32"/>
+                <w:lang w:val="en-US" w:eastAsia="ru-RU"/>
+              </w:rPr>
+            </w:pPr>
+            <w:r>
+              <w:rPr>
+                <w:rFonts w:ascii="Calibri" w:eastAsia="Times New Roman" w:hAnsi="Calibri" w:cs="Calibri"/>
+                <w:b/>
+                <w:color w:val="000000"/>
+                <w:sz w:val="32"/>
+                <w:lang w:val="en-US" w:eastAsia="ru-RU"/>
+              </w:rPr>
+              <w:t>V</w:t>
+            </w:r>
+          </w:p>
+        </w:tc>
+        <w:tc>
+          <w:tcPr>
+            <w:tcW w:w="1643" w:type="dxa"/>
+            <w:tcBorders>
+              <w:top w:val="nil"/>
+              <w:left w:val="nil"/>
+              <w:bottom w:val="single" w:sz="4" w:space="0" w:color="auto"/>
+              <w:right w:val="single" w:sz="4" w:space="0" w:color="auto"/>
+            </w:tcBorders>
+            <w:shd w:val="clear" w:color="auto" w:fill="BDD6EE" w:themeFill="accent5" w:themeFillTint="66"/>
             <w:noWrap/>
             <w:vAlign w:val="center"/>
             <w:hideMark/>
@@ -2499,51 +2517,63 @@
               <w:bottom w:val="single" w:sz="4" w:space="0" w:color="auto"/>
               <w:right w:val="single" w:sz="4" w:space="0" w:color="auto"/>
             </w:tcBorders>
-            <w:shd w:val="clear" w:color="auto" w:fill="FF0000"/>
-            <w:noWrap/>
-            <w:vAlign w:val="center"/>
-            <w:hideMark/>
-          </w:tcPr>
-          <w:p>
-            <w:pPr>
-              <w:spacing w:after="0" w:line="240" w:lineRule="auto"/>
-              <w:jc w:val="center"/>
-              <w:rPr>
-                <w:rFonts w:ascii="Calibri" w:eastAsia="Times New Roman" w:hAnsi="Calibri" w:cs="Calibri"/>
-                <w:b/>
-                <w:color w:val="000000"/>
-                <w:sz w:val="32"/>
-                <w:lang w:eastAsia="ru-RU"/>
-              </w:rPr>
-            </w:pPr>
-          </w:p>
-        </w:tc>
-        <w:tc>
-          <w:tcPr>
-            <w:tcW w:w="1643" w:type="dxa"/>
-            <w:tcBorders>
-              <w:top w:val="nil"/>
-              <w:left w:val="nil"/>
-              <w:bottom w:val="single" w:sz="4" w:space="0" w:color="auto"/>
-              <w:right w:val="single" w:sz="4" w:space="0" w:color="auto"/>
-            </w:tcBorders>
-            <w:shd w:val="clear" w:color="auto" w:fill="FF0000"/>
-            <w:noWrap/>
-            <w:vAlign w:val="center"/>
-            <w:hideMark/>
-          </w:tcPr>
-          <w:p>
-            <w:pPr>
-              <w:spacing w:after="0" w:line="240" w:lineRule="auto"/>
-              <w:jc w:val="center"/>
-              <w:rPr>
-                <w:rFonts w:ascii="Calibri" w:eastAsia="Times New Roman" w:hAnsi="Calibri" w:cs="Calibri"/>
-                <w:b/>
-                <w:color w:val="000000"/>
-                <w:sz w:val="32"/>
-                <w:lang w:eastAsia="ru-RU"/>
-              </w:rPr>
-            </w:pPr>
+            <w:shd w:val="clear" w:color="auto" w:fill="70AD47" w:themeFill="accent6"/>
+            <w:noWrap/>
+            <w:vAlign w:val="center"/>
+            <w:hideMark/>
+          </w:tcPr>
+          <w:p>
+            <w:pPr>
+              <w:spacing w:after="0" w:line="240" w:lineRule="auto"/>
+              <w:jc w:val="center"/>
+              <w:rPr>
+                <w:rFonts w:ascii="Calibri" w:eastAsia="Times New Roman" w:hAnsi="Calibri" w:cs="Calibri"/>
+                <w:b/>
+                <w:color w:val="000000"/>
+                <w:sz w:val="32"/>
+                <w:lang w:val="en-US" w:eastAsia="ru-RU"/>
+              </w:rPr>
+            </w:pPr>
+            <w:r>
+              <w:rPr>
+                <w:rFonts w:ascii="Calibri" w:eastAsia="Times New Roman" w:hAnsi="Calibri" w:cs="Calibri"/>
+                <w:b/>
+                <w:color w:val="000000"/>
+                <w:sz w:val="32"/>
+                <w:lang w:val="en-US" w:eastAsia="ru-RU"/>
+              </w:rPr>
+              <w:t>V</w:t>
+            </w:r>
+          </w:p>
+        </w:tc>
+        <w:tc>
+          <w:tcPr>
+            <w:tcW w:w="1643" w:type="dxa"/>
+            <w:tcBorders>
+              <w:top w:val="nil"/>
+              <w:left w:val="nil"/>
+              <w:bottom w:val="single" w:sz="4" w:space="0" w:color="auto"/>
+              <w:right w:val="single" w:sz="4" w:space="0" w:color="auto"/>
+            </w:tcBorders>
+            <w:shd w:val="clear" w:color="auto" w:fill="BDD6EE" w:themeFill="accent5" w:themeFillTint="66"/>
+            <w:noWrap/>
+            <w:vAlign w:val="center"/>
+            <w:hideMark/>
+          </w:tcPr>
+          <w:p>
+            <w:pPr>
+              <w:spacing w:after="0" w:line="240" w:lineRule="auto"/>
+              <w:jc w:val="center"/>
+              <w:rPr>
+                <w:rFonts w:ascii="Calibri" w:eastAsia="Times New Roman" w:hAnsi="Calibri" w:cs="Calibri"/>
+                <w:b/>
+                <w:color w:val="000000"/>
+                <w:sz w:val="32"/>
+                <w:lang w:eastAsia="ru-RU"/>
+              </w:rPr>
+            </w:pPr>
+            <w:bookmarkStart w:id="0" w:name="_GoBack"/>
+            <w:bookmarkEnd w:id="0"/>
           </w:p>
         </w:tc>
         <w:tc>
@@ -3465,7 +3495,7 @@
 </file>
 
 <file path=customXml/itemProps1.xml><?xml version="1.0" encoding="utf-8"?>
-<ds:datastoreItem xmlns:ds="http://schemas.openxmlformats.org/officeDocument/2006/customXml" ds:itemID="{943E1CB1-01B8-44E4-9CD9-2FB316A7E1B2}">
+<ds:datastoreItem xmlns:ds="http://schemas.openxmlformats.org/officeDocument/2006/customXml" ds:itemID="{9DCBF139-C260-4163-ABC5-5127C92236F5}">
   <ds:schemaRefs>
     <ds:schemaRef ds:uri="http://schemas.openxmlformats.org/officeDocument/2006/bibliography"/>
   </ds:schemaRefs>

</xml_diff>